<commit_message>
Final Report Test Spec
</commit_message>
<xml_diff>
--- a/documentation/4.0 Testing/Test_Software_Spec_Scheduler.docx
+++ b/documentation/4.0 Testing/Test_Software_Spec_Scheduler.docx
@@ -1,6 +1,6 @@
 
 <file path=word/document.xml><?xml version="1.0" encoding="utf-8"?>
-<w:document xmlns:ve="http://schemas.openxmlformats.org/markup-compatibility/2006" xmlns:o="urn:schemas-microsoft-com:office:office" xmlns:r="http://schemas.openxmlformats.org/officeDocument/2006/relationships" xmlns:m="http://schemas.openxmlformats.org/officeDocument/2006/math" xmlns:v="urn:schemas-microsoft-com:vml" xmlns:wp="http://schemas.openxmlformats.org/drawingml/2006/wordprocessingDrawing" xmlns:w10="urn:schemas-microsoft-com:office:word" xmlns:w="http://schemas.openxmlformats.org/wordprocessingml/2006/main" xmlns:wne="http://schemas.microsoft.com/office/word/2006/wordml">
+<w:document xmlns:wpc="http://schemas.microsoft.com/office/word/2010/wordprocessingCanvas" xmlns:mc="http://schemas.openxmlformats.org/markup-compatibility/2006" xmlns:o="urn:schemas-microsoft-com:office:office" xmlns:r="http://schemas.openxmlformats.org/officeDocument/2006/relationships" xmlns:m="http://schemas.openxmlformats.org/officeDocument/2006/math" xmlns:v="urn:schemas-microsoft-com:vml" xmlns:wp14="http://schemas.microsoft.com/office/word/2010/wordprocessingDrawing" xmlns:wp="http://schemas.openxmlformats.org/drawingml/2006/wordprocessingDrawing" xmlns:w10="urn:schemas-microsoft-com:office:word" xmlns:w="http://schemas.openxmlformats.org/wordprocessingml/2006/main" xmlns:w14="http://schemas.microsoft.com/office/word/2010/wordml" xmlns:wpg="http://schemas.microsoft.com/office/word/2010/wordprocessingGroup" xmlns:wpi="http://schemas.microsoft.com/office/word/2010/wordprocessingInk" xmlns:wne="http://schemas.microsoft.com/office/word/2006/wordml" xmlns:wps="http://schemas.microsoft.com/office/word/2010/wordprocessingShape" mc:Ignorable="w14 wp14">
   <w:body>
     <w:p/>
     <w:p/>
@@ -15,7 +15,7 @@
           <w:left w:w="70" w:type="dxa"/>
           <w:right w:w="70" w:type="dxa"/>
         </w:tblCellMar>
-        <w:tblLook w:val="0000"/>
+        <w:tblLook w:val="0000" w:firstRow="0" w:lastRow="0" w:firstColumn="0" w:lastColumn="0" w:noHBand="0" w:noVBand="0"/>
       </w:tblPr>
       <w:tblGrid>
         <w:gridCol w:w="9072"/>
@@ -60,7 +60,7 @@
           <w:left w:w="70" w:type="dxa"/>
           <w:right w:w="70" w:type="dxa"/>
         </w:tblCellMar>
-        <w:tblLook w:val="0000"/>
+        <w:tblLook w:val="0000" w:firstRow="0" w:lastRow="0" w:firstColumn="0" w:lastColumn="0" w:noHBand="0" w:noVBand="0"/>
       </w:tblPr>
       <w:tblGrid>
         <w:gridCol w:w="854"/>
@@ -565,7 +565,7 @@
       <w:tblPr>
         <w:tblW w:w="8940" w:type="dxa"/>
         <w:tblInd w:w="103" w:type="dxa"/>
-        <w:tblLook w:val="04A0"/>
+        <w:tblLook w:val="04A0" w:firstRow="1" w:lastRow="0" w:firstColumn="1" w:lastColumn="0" w:noHBand="0" w:noVBand="1"/>
       </w:tblPr>
       <w:tblGrid>
         <w:gridCol w:w="2140"/>
@@ -1343,7 +1343,7 @@
           <w:insideH w:val="single" w:sz="4" w:space="0" w:color="auto"/>
           <w:insideV w:val="single" w:sz="4" w:space="0" w:color="auto"/>
         </w:tblBorders>
-        <w:tblLook w:val="04A0"/>
+        <w:tblLook w:val="04A0" w:firstRow="1" w:lastRow="0" w:firstColumn="1" w:lastColumn="0" w:noHBand="0" w:noVBand="1"/>
       </w:tblPr>
       <w:tblGrid>
         <w:gridCol w:w="5101"/>
@@ -1964,7 +1964,7 @@
                     </pic:cNvPicPr>
                   </pic:nvPicPr>
                   <pic:blipFill>
-                    <a:blip r:embed="rId8"/>
+                    <a:blip r:embed="rId9"/>
                     <a:srcRect/>
                     <a:stretch>
                       <a:fillRect/>
@@ -2023,7 +2023,7 @@
           <w:insideH w:val="single" w:sz="4" w:space="0" w:color="auto"/>
           <w:insideV w:val="single" w:sz="4" w:space="0" w:color="auto"/>
         </w:tblBorders>
-        <w:tblLook w:val="04A0"/>
+        <w:tblLook w:val="04A0" w:firstRow="1" w:lastRow="0" w:firstColumn="1" w:lastColumn="0" w:noHBand="0" w:noVBand="1"/>
       </w:tblPr>
       <w:tblGrid>
         <w:gridCol w:w="5164"/>
@@ -2653,7 +2653,7 @@
                     </pic:cNvPicPr>
                   </pic:nvPicPr>
                   <pic:blipFill>
-                    <a:blip r:embed="rId9"/>
+                    <a:blip r:embed="rId10"/>
                     <a:srcRect/>
                     <a:stretch>
                       <a:fillRect/>
@@ -2703,7 +2703,7 @@
           <w:insideH w:val="single" w:sz="4" w:space="0" w:color="auto"/>
           <w:insideV w:val="single" w:sz="4" w:space="0" w:color="auto"/>
         </w:tblBorders>
-        <w:tblLook w:val="04A0"/>
+        <w:tblLook w:val="04A0" w:firstRow="1" w:lastRow="0" w:firstColumn="1" w:lastColumn="0" w:noHBand="0" w:noVBand="1"/>
       </w:tblPr>
       <w:tblGrid>
         <w:gridCol w:w="5140"/>
@@ -3331,7 +3331,7 @@
                     </pic:cNvPicPr>
                   </pic:nvPicPr>
                   <pic:blipFill>
-                    <a:blip r:embed="rId10"/>
+                    <a:blip r:embed="rId11"/>
                     <a:srcRect/>
                     <a:stretch>
                       <a:fillRect/>
@@ -3381,7 +3381,7 @@
           <w:insideH w:val="single" w:sz="4" w:space="0" w:color="auto"/>
           <w:insideV w:val="single" w:sz="4" w:space="0" w:color="auto"/>
         </w:tblBorders>
-        <w:tblLook w:val="04A0"/>
+        <w:tblLook w:val="04A0" w:firstRow="1" w:lastRow="0" w:firstColumn="1" w:lastColumn="0" w:noHBand="0" w:noVBand="1"/>
       </w:tblPr>
       <w:tblGrid>
         <w:gridCol w:w="5140"/>
@@ -4002,7 +4002,7 @@
                     </pic:cNvPicPr>
                   </pic:nvPicPr>
                   <pic:blipFill>
-                    <a:blip r:embed="rId11"/>
+                    <a:blip r:embed="rId12"/>
                     <a:srcRect/>
                     <a:stretch>
                       <a:fillRect/>
@@ -4051,7 +4051,7 @@
           <w:insideH w:val="single" w:sz="4" w:space="0" w:color="auto"/>
           <w:insideV w:val="single" w:sz="4" w:space="0" w:color="auto"/>
         </w:tblBorders>
-        <w:tblLook w:val="04A0"/>
+        <w:tblLook w:val="04A0" w:firstRow="1" w:lastRow="0" w:firstColumn="1" w:lastColumn="0" w:noHBand="0" w:noVBand="1"/>
       </w:tblPr>
       <w:tblGrid>
         <w:gridCol w:w="5140"/>
@@ -4661,7 +4661,7 @@
                     </pic:cNvPicPr>
                   </pic:nvPicPr>
                   <pic:blipFill>
-                    <a:blip r:embed="rId12"/>
+                    <a:blip r:embed="rId13"/>
                     <a:srcRect/>
                     <a:stretch>
                       <a:fillRect/>
@@ -4755,7 +4755,7 @@
           <w:insideH w:val="single" w:sz="4" w:space="0" w:color="auto"/>
           <w:insideV w:val="single" w:sz="4" w:space="0" w:color="auto"/>
         </w:tblBorders>
-        <w:tblLook w:val="04A0"/>
+        <w:tblLook w:val="04A0" w:firstRow="1" w:lastRow="0" w:firstColumn="1" w:lastColumn="0" w:noHBand="0" w:noVBand="1"/>
       </w:tblPr>
       <w:tblGrid>
         <w:gridCol w:w="5140"/>
@@ -5375,7 +5375,7 @@
                     </pic:cNvPicPr>
                   </pic:nvPicPr>
                   <pic:blipFill>
-                    <a:blip r:embed="rId13"/>
+                    <a:blip r:embed="rId14"/>
                     <a:srcRect/>
                     <a:stretch>
                       <a:fillRect/>
@@ -5444,7 +5444,7 @@
           <w:insideH w:val="single" w:sz="4" w:space="0" w:color="auto"/>
           <w:insideV w:val="single" w:sz="4" w:space="0" w:color="auto"/>
         </w:tblBorders>
-        <w:tblLook w:val="04A0"/>
+        <w:tblLook w:val="04A0" w:firstRow="1" w:lastRow="0" w:firstColumn="1" w:lastColumn="0" w:noHBand="0" w:noVBand="1"/>
       </w:tblPr>
       <w:tblGrid>
         <w:gridCol w:w="5140"/>
@@ -6035,7 +6035,7 @@
                     </pic:cNvPicPr>
                   </pic:nvPicPr>
                   <pic:blipFill>
-                    <a:blip r:embed="rId14"/>
+                    <a:blip r:embed="rId15"/>
                     <a:srcRect/>
                     <a:stretch>
                       <a:fillRect/>
@@ -6094,7 +6094,7 @@
           <w:insideH w:val="single" w:sz="4" w:space="0" w:color="auto"/>
           <w:insideV w:val="single" w:sz="4" w:space="0" w:color="auto"/>
         </w:tblBorders>
-        <w:tblLook w:val="04A0"/>
+        <w:tblLook w:val="04A0" w:firstRow="1" w:lastRow="0" w:firstColumn="1" w:lastColumn="0" w:noHBand="0" w:noVBand="1"/>
       </w:tblPr>
       <w:tblGrid>
         <w:gridCol w:w="5140"/>
@@ -6684,7 +6684,7 @@
                     </pic:cNvPicPr>
                   </pic:nvPicPr>
                   <pic:blipFill>
-                    <a:blip r:embed="rId15"/>
+                    <a:blip r:embed="rId16"/>
                     <a:srcRect/>
                     <a:stretch>
                       <a:fillRect/>
@@ -6750,7 +6750,7 @@
                     </pic:cNvPicPr>
                   </pic:nvPicPr>
                   <pic:blipFill>
-                    <a:blip r:embed="rId16"/>
+                    <a:blip r:embed="rId17"/>
                     <a:srcRect/>
                     <a:stretch>
                       <a:fillRect/>
@@ -6809,7 +6809,7 @@
           <w:insideH w:val="single" w:sz="4" w:space="0" w:color="auto"/>
           <w:insideV w:val="single" w:sz="4" w:space="0" w:color="auto"/>
         </w:tblBorders>
-        <w:tblLook w:val="04A0"/>
+        <w:tblLook w:val="04A0" w:firstRow="1" w:lastRow="0" w:firstColumn="1" w:lastColumn="0" w:noHBand="0" w:noVBand="1"/>
       </w:tblPr>
       <w:tblGrid>
         <w:gridCol w:w="5140"/>
@@ -7400,7 +7400,7 @@
                     </pic:cNvPicPr>
                   </pic:nvPicPr>
                   <pic:blipFill>
-                    <a:blip r:embed="rId17"/>
+                    <a:blip r:embed="rId18"/>
                     <a:srcRect/>
                     <a:stretch>
                       <a:fillRect/>
@@ -7451,7 +7451,7 @@
                     </pic:cNvPicPr>
                   </pic:nvPicPr>
                   <pic:blipFill>
-                    <a:blip r:embed="rId18"/>
+                    <a:blip r:embed="rId19"/>
                     <a:srcRect/>
                     <a:stretch>
                       <a:fillRect/>
@@ -7516,7 +7516,7 @@
                     </pic:cNvPicPr>
                   </pic:nvPicPr>
                   <pic:blipFill>
-                    <a:blip r:embed="rId19"/>
+                    <a:blip r:embed="rId20"/>
                     <a:srcRect/>
                     <a:stretch>
                       <a:fillRect/>
@@ -7590,7 +7590,7 @@
                     </pic:cNvPicPr>
                   </pic:nvPicPr>
                   <pic:blipFill>
-                    <a:blip r:embed="rId20"/>
+                    <a:blip r:embed="rId21"/>
                     <a:srcRect/>
                     <a:stretch>
                       <a:fillRect/>
@@ -7659,7 +7659,7 @@
           <w:insideH w:val="single" w:sz="4" w:space="0" w:color="auto"/>
           <w:insideV w:val="single" w:sz="4" w:space="0" w:color="auto"/>
         </w:tblBorders>
-        <w:tblLook w:val="04A0"/>
+        <w:tblLook w:val="04A0" w:firstRow="1" w:lastRow="0" w:firstColumn="1" w:lastColumn="0" w:noHBand="0" w:noVBand="1"/>
       </w:tblPr>
       <w:tblGrid>
         <w:gridCol w:w="5140"/>
@@ -8250,7 +8250,7 @@
                     </pic:cNvPicPr>
                   </pic:nvPicPr>
                   <pic:blipFill>
-                    <a:blip r:embed="rId21"/>
+                    <a:blip r:embed="rId22"/>
                     <a:srcRect/>
                     <a:stretch>
                       <a:fillRect/>
@@ -8324,7 +8324,7 @@
           <w:insideH w:val="single" w:sz="4" w:space="0" w:color="auto"/>
           <w:insideV w:val="single" w:sz="4" w:space="0" w:color="auto"/>
         </w:tblBorders>
-        <w:tblLook w:val="04A0"/>
+        <w:tblLook w:val="04A0" w:firstRow="1" w:lastRow="0" w:firstColumn="1" w:lastColumn="0" w:noHBand="0" w:noVBand="1"/>
       </w:tblPr>
       <w:tblGrid>
         <w:gridCol w:w="5140"/>
@@ -8939,7 +8939,7 @@
                     </pic:cNvPicPr>
                   </pic:nvPicPr>
                   <pic:blipFill>
-                    <a:blip r:embed="rId22"/>
+                    <a:blip r:embed="rId23"/>
                     <a:srcRect/>
                     <a:stretch>
                       <a:fillRect/>
@@ -9004,7 +9004,7 @@
                     </pic:cNvPicPr>
                   </pic:nvPicPr>
                   <pic:blipFill>
-                    <a:blip r:embed="rId23"/>
+                    <a:blip r:embed="rId24"/>
                     <a:srcRect/>
                     <a:stretch>
                       <a:fillRect/>
@@ -9073,7 +9073,7 @@
                     </pic:cNvPicPr>
                   </pic:nvPicPr>
                   <pic:blipFill>
-                    <a:blip r:embed="rId24"/>
+                    <a:blip r:embed="rId25"/>
                     <a:srcRect/>
                     <a:stretch>
                       <a:fillRect/>
@@ -9143,7 +9143,7 @@
           <w:insideH w:val="single" w:sz="4" w:space="0" w:color="auto"/>
           <w:insideV w:val="single" w:sz="4" w:space="0" w:color="auto"/>
         </w:tblBorders>
-        <w:tblLook w:val="04A0"/>
+        <w:tblLook w:val="04A0" w:firstRow="1" w:lastRow="0" w:firstColumn="1" w:lastColumn="0" w:noHBand="0" w:noVBand="1"/>
       </w:tblPr>
       <w:tblGrid>
         <w:gridCol w:w="5140"/>
@@ -9592,11 +9592,18 @@
             <w:r>
               <w:rPr>
                 <w:rFonts w:ascii="Times New Roman" w:hAnsi="Times New Roman"/>
+                <w:sz w:val="20"/>
+              </w:rPr>
+              <w:t>See figure 17</w:t>
+            </w:r>
+            <w:r>
+              <w:rPr>
+                <w:rFonts w:ascii="Times New Roman" w:hAnsi="Times New Roman"/>
                 <w:b/>
                 <w:color w:val="FF0000"/>
                 <w:sz w:val="20"/>
               </w:rPr>
-              <w:t>TBD</w:t>
+              <w:t xml:space="preserve"> </w:t>
             </w:r>
           </w:p>
         </w:tc>
@@ -9687,6 +9694,28 @@
               </w:rPr>
               <w:t> </w:t>
             </w:r>
+            <w:r>
+              <w:rPr>
+                <w:rFonts w:ascii="Times New Roman" w:hAnsi="Times New Roman"/>
+                <w:sz w:val="20"/>
+              </w:rPr>
+              <w:t xml:space="preserve">As we could see in the next figure, there are different signals for each task, for the tick and for the background. </w:t>
+            </w:r>
+            <w:r>
+              <w:rPr>
+                <w:rFonts w:ascii="Times New Roman" w:hAnsi="Times New Roman"/>
+                <w:sz w:val="20"/>
+              </w:rPr>
+              <w:t>We can see in the figure 17 how each task is activated at different time( 1ms, 4ms, 8 ms, 16 ms, 32 ms and 64ms)</w:t>
+            </w:r>
+            <w:r>
+              <w:rPr>
+                <w:rFonts w:ascii="Times New Roman" w:hAnsi="Times New Roman"/>
+                <w:color w:val="FF0000"/>
+                <w:sz w:val="20"/>
+              </w:rPr>
+              <w:t xml:space="preserve"> </w:t>
+            </w:r>
           </w:p>
         </w:tc>
       </w:tr>
@@ -9705,6 +9734,353 @@
       <w:pPr>
         <w:jc w:val="center"/>
       </w:pPr>
+      <w:r>
+        <w:t>Next figures show each task period</w:t>
+      </w:r>
+    </w:p>
+    <w:p>
+      <w:pPr>
+        <w:jc w:val="center"/>
+      </w:pPr>
+    </w:p>
+    <w:p>
+      <w:pPr>
+        <w:jc w:val="center"/>
+      </w:pPr>
+      <w:r>
+        <w:rPr>
+          <w:noProof/>
+          <w:lang w:val="es-MX" w:eastAsia="es-MX"/>
+        </w:rPr>
+        <w:drawing>
+          <wp:inline distT="0" distB="0" distL="0" distR="0">
+            <wp:extent cx="4140680" cy="3107856"/>
+            <wp:effectExtent l="0" t="0" r="0" b="0"/>
+            <wp:docPr id="22" name="Imagen 22" descr="C:\Users\Miguel\Documents\Maestria\DISOAE\Tareas\Practica 2\task1.JPG"/>
+            <wp:cNvGraphicFramePr>
+              <a:graphicFrameLocks xmlns:a="http://schemas.openxmlformats.org/drawingml/2006/main" noChangeAspect="1"/>
+            </wp:cNvGraphicFramePr>
+            <a:graphic xmlns:a="http://schemas.openxmlformats.org/drawingml/2006/main">
+              <a:graphicData uri="http://schemas.openxmlformats.org/drawingml/2006/picture">
+                <pic:pic xmlns:pic="http://schemas.openxmlformats.org/drawingml/2006/picture">
+                  <pic:nvPicPr>
+                    <pic:cNvPr id="0" name="Picture 1" descr="C:\Users\Miguel\Documents\Maestria\DISOAE\Tareas\Practica 2\task1.JPG"/>
+                    <pic:cNvPicPr>
+                      <a:picLocks noChangeAspect="1" noChangeArrowheads="1"/>
+                    </pic:cNvPicPr>
+                  </pic:nvPicPr>
+                  <pic:blipFill>
+                    <a:blip r:embed="rId26">
+                      <a:extLst>
+                        <a:ext uri="{28A0092B-C50C-407E-A947-70E740481C1C}">
+                          <a14:useLocalDpi xmlns:a14="http://schemas.microsoft.com/office/drawing/2010/main" val="0"/>
+                        </a:ext>
+                      </a:extLst>
+                    </a:blip>
+                    <a:srcRect/>
+                    <a:stretch>
+                      <a:fillRect/>
+                    </a:stretch>
+                  </pic:blipFill>
+                  <pic:spPr bwMode="auto">
+                    <a:xfrm>
+                      <a:off x="0" y="0"/>
+                      <a:ext cx="4145239" cy="3111278"/>
+                    </a:xfrm>
+                    <a:prstGeom prst="rect">
+                      <a:avLst/>
+                    </a:prstGeom>
+                    <a:noFill/>
+                    <a:ln>
+                      <a:noFill/>
+                    </a:ln>
+                  </pic:spPr>
+                </pic:pic>
+              </a:graphicData>
+            </a:graphic>
+          </wp:inline>
+        </w:drawing>
+      </w:r>
+    </w:p>
+    <w:p>
+      <w:pPr>
+        <w:jc w:val="center"/>
+      </w:pPr>
+      <w:r>
+        <w:t>Task 1ms</w:t>
+      </w:r>
+    </w:p>
+    <w:p>
+      <w:pPr>
+        <w:jc w:val="center"/>
+      </w:pPr>
+      <w:r>
+        <w:rPr>
+          <w:noProof/>
+          <w:lang w:val="es-MX" w:eastAsia="es-MX"/>
+        </w:rPr>
+        <w:lastRenderedPageBreak/>
+        <w:drawing>
+          <wp:inline distT="0" distB="0" distL="0" distR="0">
+            <wp:extent cx="4239847" cy="3182287"/>
+            <wp:effectExtent l="0" t="0" r="0" b="0"/>
+            <wp:docPr id="23" name="Imagen 23" descr="C:\Users\Miguel\Documents\Maestria\DISOAE\Tareas\Practica 2\task2.JPG"/>
+            <wp:cNvGraphicFramePr>
+              <a:graphicFrameLocks xmlns:a="http://schemas.openxmlformats.org/drawingml/2006/main" noChangeAspect="1"/>
+            </wp:cNvGraphicFramePr>
+            <a:graphic xmlns:a="http://schemas.openxmlformats.org/drawingml/2006/main">
+              <a:graphicData uri="http://schemas.openxmlformats.org/drawingml/2006/picture">
+                <pic:pic xmlns:pic="http://schemas.openxmlformats.org/drawingml/2006/picture">
+                  <pic:nvPicPr>
+                    <pic:cNvPr id="0" name="Picture 2" descr="C:\Users\Miguel\Documents\Maestria\DISOAE\Tareas\Practica 2\task2.JPG"/>
+                    <pic:cNvPicPr>
+                      <a:picLocks noChangeAspect="1" noChangeArrowheads="1"/>
+                    </pic:cNvPicPr>
+                  </pic:nvPicPr>
+                  <pic:blipFill>
+                    <a:blip r:embed="rId27">
+                      <a:extLst>
+                        <a:ext uri="{28A0092B-C50C-407E-A947-70E740481C1C}">
+                          <a14:useLocalDpi xmlns:a14="http://schemas.microsoft.com/office/drawing/2010/main" val="0"/>
+                        </a:ext>
+                      </a:extLst>
+                    </a:blip>
+                    <a:srcRect/>
+                    <a:stretch>
+                      <a:fillRect/>
+                    </a:stretch>
+                  </pic:blipFill>
+                  <pic:spPr bwMode="auto">
+                    <a:xfrm>
+                      <a:off x="0" y="0"/>
+                      <a:ext cx="4241312" cy="3183386"/>
+                    </a:xfrm>
+                    <a:prstGeom prst="rect">
+                      <a:avLst/>
+                    </a:prstGeom>
+                    <a:noFill/>
+                    <a:ln>
+                      <a:noFill/>
+                    </a:ln>
+                  </pic:spPr>
+                </pic:pic>
+              </a:graphicData>
+            </a:graphic>
+          </wp:inline>
+        </w:drawing>
+      </w:r>
+    </w:p>
+    <w:p>
+      <w:pPr>
+        <w:jc w:val="center"/>
+      </w:pPr>
+      <w:r>
+        <w:t>Task 4ms</w:t>
+      </w:r>
+    </w:p>
+    <w:p>
+      <w:pPr>
+        <w:jc w:val="center"/>
+      </w:pPr>
+      <w:r>
+        <w:rPr>
+          <w:noProof/>
+          <w:lang w:val="es-MX" w:eastAsia="es-MX"/>
+        </w:rPr>
+        <w:drawing>
+          <wp:inline distT="0" distB="0" distL="0" distR="0">
+            <wp:extent cx="4149306" cy="3114330"/>
+            <wp:effectExtent l="0" t="0" r="0" b="0"/>
+            <wp:docPr id="24" name="Imagen 24" descr="C:\Users\Miguel\Documents\Maestria\DISOAE\Tareas\Practica 2\task3.JPG"/>
+            <wp:cNvGraphicFramePr>
+              <a:graphicFrameLocks xmlns:a="http://schemas.openxmlformats.org/drawingml/2006/main" noChangeAspect="1"/>
+            </wp:cNvGraphicFramePr>
+            <a:graphic xmlns:a="http://schemas.openxmlformats.org/drawingml/2006/main">
+              <a:graphicData uri="http://schemas.openxmlformats.org/drawingml/2006/picture">
+                <pic:pic xmlns:pic="http://schemas.openxmlformats.org/drawingml/2006/picture">
+                  <pic:nvPicPr>
+                    <pic:cNvPr id="0" name="Picture 3" descr="C:\Users\Miguel\Documents\Maestria\DISOAE\Tareas\Practica 2\task3.JPG"/>
+                    <pic:cNvPicPr>
+                      <a:picLocks noChangeAspect="1" noChangeArrowheads="1"/>
+                    </pic:cNvPicPr>
+                  </pic:nvPicPr>
+                  <pic:blipFill>
+                    <a:blip r:embed="rId28">
+                      <a:extLst>
+                        <a:ext uri="{28A0092B-C50C-407E-A947-70E740481C1C}">
+                          <a14:useLocalDpi xmlns:a14="http://schemas.microsoft.com/office/drawing/2010/main" val="0"/>
+                        </a:ext>
+                      </a:extLst>
+                    </a:blip>
+                    <a:srcRect/>
+                    <a:stretch>
+                      <a:fillRect/>
+                    </a:stretch>
+                  </pic:blipFill>
+                  <pic:spPr bwMode="auto">
+                    <a:xfrm>
+                      <a:off x="0" y="0"/>
+                      <a:ext cx="4150739" cy="3115406"/>
+                    </a:xfrm>
+                    <a:prstGeom prst="rect">
+                      <a:avLst/>
+                    </a:prstGeom>
+                    <a:noFill/>
+                    <a:ln>
+                      <a:noFill/>
+                    </a:ln>
+                  </pic:spPr>
+                </pic:pic>
+              </a:graphicData>
+            </a:graphic>
+          </wp:inline>
+        </w:drawing>
+      </w:r>
+    </w:p>
+    <w:p>
+      <w:pPr>
+        <w:jc w:val="center"/>
+      </w:pPr>
+      <w:r>
+        <w:t>Task 16ms</w:t>
+      </w:r>
+    </w:p>
+    <w:p>
+      <w:pPr>
+        <w:jc w:val="center"/>
+      </w:pPr>
+      <w:r>
+        <w:rPr>
+          <w:noProof/>
+          <w:lang w:val="es-MX" w:eastAsia="es-MX"/>
+        </w:rPr>
+        <w:lastRenderedPageBreak/>
+        <w:drawing>
+          <wp:inline distT="0" distB="0" distL="0" distR="0">
+            <wp:extent cx="4520242" cy="3392742"/>
+            <wp:effectExtent l="0" t="0" r="0" b="0"/>
+            <wp:docPr id="25" name="Imagen 25" descr="C:\Users\Miguel\Documents\Maestria\DISOAE\Tareas\Practica 2\task4.JPG"/>
+            <wp:cNvGraphicFramePr>
+              <a:graphicFrameLocks xmlns:a="http://schemas.openxmlformats.org/drawingml/2006/main" noChangeAspect="1"/>
+            </wp:cNvGraphicFramePr>
+            <a:graphic xmlns:a="http://schemas.openxmlformats.org/drawingml/2006/main">
+              <a:graphicData uri="http://schemas.openxmlformats.org/drawingml/2006/picture">
+                <pic:pic xmlns:pic="http://schemas.openxmlformats.org/drawingml/2006/picture">
+                  <pic:nvPicPr>
+                    <pic:cNvPr id="0" name="Picture 4" descr="C:\Users\Miguel\Documents\Maestria\DISOAE\Tareas\Practica 2\task4.JPG"/>
+                    <pic:cNvPicPr>
+                      <a:picLocks noChangeAspect="1" noChangeArrowheads="1"/>
+                    </pic:cNvPicPr>
+                  </pic:nvPicPr>
+                  <pic:blipFill>
+                    <a:blip r:embed="rId29">
+                      <a:extLst>
+                        <a:ext uri="{28A0092B-C50C-407E-A947-70E740481C1C}">
+                          <a14:useLocalDpi xmlns:a14="http://schemas.microsoft.com/office/drawing/2010/main" val="0"/>
+                        </a:ext>
+                      </a:extLst>
+                    </a:blip>
+                    <a:srcRect/>
+                    <a:stretch>
+                      <a:fillRect/>
+                    </a:stretch>
+                  </pic:blipFill>
+                  <pic:spPr bwMode="auto">
+                    <a:xfrm>
+                      <a:off x="0" y="0"/>
+                      <a:ext cx="4521804" cy="3393914"/>
+                    </a:xfrm>
+                    <a:prstGeom prst="rect">
+                      <a:avLst/>
+                    </a:prstGeom>
+                    <a:noFill/>
+                    <a:ln>
+                      <a:noFill/>
+                    </a:ln>
+                  </pic:spPr>
+                </pic:pic>
+              </a:graphicData>
+            </a:graphic>
+          </wp:inline>
+        </w:drawing>
+      </w:r>
+    </w:p>
+    <w:p>
+      <w:pPr>
+        <w:jc w:val="center"/>
+      </w:pPr>
+      <w:r>
+        <w:t>Task 32 ms</w:t>
+      </w:r>
+    </w:p>
+    <w:p>
+      <w:pPr>
+        <w:jc w:val="center"/>
+      </w:pPr>
+      <w:r>
+        <w:rPr>
+          <w:noProof/>
+          <w:lang w:val="es-MX" w:eastAsia="es-MX"/>
+        </w:rPr>
+        <w:drawing>
+          <wp:inline distT="0" distB="0" distL="0" distR="0">
+            <wp:extent cx="4615132" cy="3463964"/>
+            <wp:effectExtent l="0" t="0" r="0" b="0"/>
+            <wp:docPr id="26" name="Imagen 26" descr="C:\Users\Miguel\Documents\Maestria\DISOAE\Tareas\Practica 2\task6.JPG"/>
+            <wp:cNvGraphicFramePr>
+              <a:graphicFrameLocks xmlns:a="http://schemas.openxmlformats.org/drawingml/2006/main" noChangeAspect="1"/>
+            </wp:cNvGraphicFramePr>
+            <a:graphic xmlns:a="http://schemas.openxmlformats.org/drawingml/2006/main">
+              <a:graphicData uri="http://schemas.openxmlformats.org/drawingml/2006/picture">
+                <pic:pic xmlns:pic="http://schemas.openxmlformats.org/drawingml/2006/picture">
+                  <pic:nvPicPr>
+                    <pic:cNvPr id="0" name="Picture 5" descr="C:\Users\Miguel\Documents\Maestria\DISOAE\Tareas\Practica 2\task6.JPG"/>
+                    <pic:cNvPicPr>
+                      <a:picLocks noChangeAspect="1" noChangeArrowheads="1"/>
+                    </pic:cNvPicPr>
+                  </pic:nvPicPr>
+                  <pic:blipFill>
+                    <a:blip r:embed="rId30">
+                      <a:extLst>
+                        <a:ext uri="{28A0092B-C50C-407E-A947-70E740481C1C}">
+                          <a14:useLocalDpi xmlns:a14="http://schemas.microsoft.com/office/drawing/2010/main" val="0"/>
+                        </a:ext>
+                      </a:extLst>
+                    </a:blip>
+                    <a:srcRect/>
+                    <a:stretch>
+                      <a:fillRect/>
+                    </a:stretch>
+                  </pic:blipFill>
+                  <pic:spPr bwMode="auto">
+                    <a:xfrm>
+                      <a:off x="0" y="0"/>
+                      <a:ext cx="4616726" cy="3465161"/>
+                    </a:xfrm>
+                    <a:prstGeom prst="rect">
+                      <a:avLst/>
+                    </a:prstGeom>
+                    <a:noFill/>
+                    <a:ln>
+                      <a:noFill/>
+                    </a:ln>
+                  </pic:spPr>
+                </pic:pic>
+              </a:graphicData>
+            </a:graphic>
+          </wp:inline>
+        </w:drawing>
+      </w:r>
+    </w:p>
+    <w:p>
+      <w:pPr>
+        <w:jc w:val="center"/>
+      </w:pPr>
+      <w:r>
+        <w:t>Task 64ms</w:t>
+      </w:r>
+      <w:bookmarkStart w:id="4" w:name="_GoBack"/>
+      <w:bookmarkEnd w:id="4"/>
     </w:p>
     <w:p>
       <w:pPr>
@@ -9743,7 +10119,7 @@
           <w:insideH w:val="single" w:sz="4" w:space="0" w:color="auto"/>
           <w:insideV w:val="single" w:sz="4" w:space="0" w:color="auto"/>
         </w:tblBorders>
-        <w:tblLook w:val="04A0"/>
+        <w:tblLook w:val="04A0" w:firstRow="1" w:lastRow="0" w:firstColumn="1" w:lastColumn="0" w:noHBand="0" w:noVBand="1"/>
       </w:tblPr>
       <w:tblGrid>
         <w:gridCol w:w="5140"/>
@@ -9985,6 +10361,7 @@
                 <w:rFonts w:cs="Arial"/>
                 <w:sz w:val="20"/>
               </w:rPr>
+              <w:lastRenderedPageBreak/>
               <w:t>1.16</w:t>
             </w:r>
           </w:p>
@@ -10213,11 +10590,9 @@
             <w:r>
               <w:rPr>
                 <w:rFonts w:ascii="Times New Roman" w:hAnsi="Times New Roman"/>
-                <w:b/>
-                <w:color w:val="FF0000"/>
-                <w:sz w:val="20"/>
-              </w:rPr>
-              <w:t>TBD</w:t>
+                <w:sz w:val="20"/>
+              </w:rPr>
+              <w:t>See figure 17</w:t>
             </w:r>
           </w:p>
         </w:tc>
@@ -10308,6 +10683,21 @@
               </w:rPr>
               <w:t> </w:t>
             </w:r>
+            <w:r>
+              <w:rPr>
+                <w:rFonts w:ascii="Times New Roman" w:hAnsi="Times New Roman"/>
+                <w:sz w:val="20"/>
+              </w:rPr>
+              <w:t>As we could see in the next figure, there are different signals for each task, for the tick and for the background. To consider that this test case passed, we could see that background signal is activated every time a task is executed. So, background signal is aligned with each width of each task.</w:t>
+            </w:r>
+            <w:r>
+              <w:rPr>
+                <w:rFonts w:ascii="Times New Roman" w:hAnsi="Times New Roman"/>
+                <w:color w:val="FF0000"/>
+                <w:sz w:val="20"/>
+              </w:rPr>
+              <w:t xml:space="preserve">   </w:t>
+            </w:r>
           </w:p>
         </w:tc>
       </w:tr>
@@ -10331,6 +10721,68 @@
       <w:pPr>
         <w:jc w:val="center"/>
       </w:pPr>
+      <w:r>
+        <w:rPr>
+          <w:noProof/>
+          <w:lang w:val="es-MX" w:eastAsia="es-MX"/>
+        </w:rPr>
+        <w:drawing>
+          <wp:inline distT="0" distB="0" distL="0" distR="0">
+            <wp:extent cx="5760085" cy="2879902"/>
+            <wp:effectExtent l="0" t="0" r="0" b="0"/>
+            <wp:docPr id="5" name="Imagen 5" descr="C:\Users\Miguel\Documents\Maestria\DISOAE\Tareas\Practica 2\OS_Scheduler_all100.PNG"/>
+            <wp:cNvGraphicFramePr>
+              <a:graphicFrameLocks xmlns:a="http://schemas.openxmlformats.org/drawingml/2006/main" noChangeAspect="1"/>
+            </wp:cNvGraphicFramePr>
+            <a:graphic xmlns:a="http://schemas.openxmlformats.org/drawingml/2006/main">
+              <a:graphicData uri="http://schemas.openxmlformats.org/drawingml/2006/picture">
+                <pic:pic xmlns:pic="http://schemas.openxmlformats.org/drawingml/2006/picture">
+                  <pic:nvPicPr>
+                    <pic:cNvPr id="0" name="Picture 1" descr="C:\Users\Miguel\Documents\Maestria\DISOAE\Tareas\Practica 2\OS_Scheduler_all100.PNG"/>
+                    <pic:cNvPicPr>
+                      <a:picLocks noChangeAspect="1" noChangeArrowheads="1"/>
+                    </pic:cNvPicPr>
+                  </pic:nvPicPr>
+                  <pic:blipFill>
+                    <a:blip r:embed="rId31">
+                      <a:extLst>
+                        <a:ext uri="{28A0092B-C50C-407E-A947-70E740481C1C}">
+                          <a14:useLocalDpi xmlns:a14="http://schemas.microsoft.com/office/drawing/2010/main" val="0"/>
+                        </a:ext>
+                      </a:extLst>
+                    </a:blip>
+                    <a:srcRect/>
+                    <a:stretch>
+                      <a:fillRect/>
+                    </a:stretch>
+                  </pic:blipFill>
+                  <pic:spPr bwMode="auto">
+                    <a:xfrm>
+                      <a:off x="0" y="0"/>
+                      <a:ext cx="5760085" cy="2879902"/>
+                    </a:xfrm>
+                    <a:prstGeom prst="rect">
+                      <a:avLst/>
+                    </a:prstGeom>
+                    <a:noFill/>
+                    <a:ln>
+                      <a:noFill/>
+                    </a:ln>
+                  </pic:spPr>
+                </pic:pic>
+              </a:graphicData>
+            </a:graphic>
+          </wp:inline>
+        </w:drawing>
+      </w:r>
+    </w:p>
+    <w:p>
+      <w:pPr>
+        <w:jc w:val="center"/>
+      </w:pPr>
+      <w:r>
+        <w:t>Figure 17</w:t>
+      </w:r>
     </w:p>
     <w:p>
       <w:pPr>
@@ -10369,7 +10821,7 @@
           <w:insideH w:val="single" w:sz="4" w:space="0" w:color="auto"/>
           <w:insideV w:val="single" w:sz="4" w:space="0" w:color="auto"/>
         </w:tblBorders>
-        <w:tblLook w:val="04A0"/>
+        <w:tblLook w:val="04A0" w:firstRow="1" w:lastRow="0" w:firstColumn="1" w:lastColumn="0" w:noHBand="0" w:noVBand="1"/>
       </w:tblPr>
       <w:tblGrid>
         <w:gridCol w:w="5140"/>
@@ -10520,17 +10972,7 @@
                 <w:sz w:val="24"/>
                 <w:szCs w:val="24"/>
               </w:rPr>
-              <w:t>1.1</w:t>
-            </w:r>
-            <w:r>
-              <w:rPr>
-                <w:rFonts w:cs="Arial"/>
-                <w:b/>
-                <w:bCs/>
-                <w:sz w:val="24"/>
-                <w:szCs w:val="24"/>
-              </w:rPr>
-              <w:t>3</w:t>
+              <w:t>1.13</w:t>
             </w:r>
           </w:p>
         </w:tc>
@@ -10621,14 +11063,7 @@
                 <w:rFonts w:cs="Arial"/>
                 <w:sz w:val="20"/>
               </w:rPr>
-              <w:t>1.1</w:t>
-            </w:r>
-            <w:r>
-              <w:rPr>
-                <w:rFonts w:cs="Arial"/>
-                <w:sz w:val="20"/>
-              </w:rPr>
-              <w:t>7</w:t>
+              <w:t>1.17</w:t>
             </w:r>
           </w:p>
         </w:tc>
@@ -10835,11 +11270,10 @@
             <w:r>
               <w:rPr>
                 <w:rFonts w:ascii="Times New Roman" w:hAnsi="Times New Roman"/>
-                <w:b/>
-                <w:color w:val="FF0000"/>
-                <w:sz w:val="20"/>
-              </w:rPr>
-              <w:t>TBD</w:t>
+                <w:sz w:val="20"/>
+              </w:rPr>
+              <w:lastRenderedPageBreak/>
+              <w:t>See figure 18 and figure 19</w:t>
             </w:r>
           </w:p>
         </w:tc>
@@ -10925,10 +11359,54 @@
             <w:r>
               <w:rPr>
                 <w:rFonts w:ascii="Times New Roman" w:hAnsi="Times New Roman"/>
+                <w:sz w:val="20"/>
+              </w:rPr>
+              <w:t> </w:t>
+            </w:r>
+            <w:r>
+              <w:rPr>
+                <w:rFonts w:ascii="Times New Roman" w:hAnsi="Times New Roman"/>
+                <w:sz w:val="20"/>
+              </w:rPr>
+              <w:t>As explained in the Test case ID 1.12, each task has a row in the next figures 18 and 19. For these images we modified the workload of each task</w:t>
+            </w:r>
+            <w:r>
+              <w:rPr>
+                <w:rFonts w:ascii="Times New Roman" w:hAnsi="Times New Roman"/>
                 <w:color w:val="FF0000"/>
                 <w:sz w:val="20"/>
               </w:rPr>
-              <w:t> </w:t>
+              <w:t xml:space="preserve">, </w:t>
+            </w:r>
+            <w:r>
+              <w:rPr>
+                <w:rFonts w:ascii="Times New Roman" w:hAnsi="Times New Roman"/>
+                <w:sz w:val="20"/>
+              </w:rPr>
+              <w:t>you could see the differences in each task for both images. It can be clearly seen in the width of each pulse in each task.</w:t>
+            </w:r>
+            <w:r>
+              <w:rPr>
+                <w:rFonts w:ascii="Times New Roman" w:hAnsi="Times New Roman"/>
+                <w:color w:val="FF0000"/>
+                <w:sz w:val="20"/>
+              </w:rPr>
+              <w:t xml:space="preserve"> </w:t>
+            </w:r>
+            <w:r>
+              <w:rPr>
+                <w:rFonts w:ascii="Times New Roman" w:hAnsi="Times New Roman"/>
+                <w:sz w:val="20"/>
+              </w:rPr>
+              <w:t>Again, in the background task we see how the width of the pulse of the activated task in that time is aligned with the width of the background task.</w:t>
+            </w:r>
+            <w:r>
+              <w:rPr>
+                <w:rFonts w:ascii="Times New Roman" w:hAnsi="Times New Roman"/>
+                <w:color w:val="FF0000"/>
+                <w:sz w:val="20"/>
+              </w:rPr>
+              <w:t xml:space="preserve"> </w:t>
             </w:r>
           </w:p>
         </w:tc>
@@ -10962,10 +11440,181 @@
           <w:szCs w:val="32"/>
         </w:rPr>
       </w:pPr>
+      <w:r>
+        <w:rPr>
+          <w:b/>
+          <w:noProof/>
+          <w:sz w:val="32"/>
+          <w:szCs w:val="32"/>
+          <w:lang w:val="es-MX" w:eastAsia="es-MX"/>
+        </w:rPr>
+        <w:drawing>
+          <wp:inline distT="0" distB="0" distL="0" distR="0">
+            <wp:extent cx="5760085" cy="2969798"/>
+            <wp:effectExtent l="0" t="0" r="0" b="0"/>
+            <wp:docPr id="20" name="Imagen 20" descr="C:\Users\Miguel\Documents\Maestria\DISOAE\Tareas\Practica 2\OS_Scheduler_random1.PNG"/>
+            <wp:cNvGraphicFramePr>
+              <a:graphicFrameLocks xmlns:a="http://schemas.openxmlformats.org/drawingml/2006/main" noChangeAspect="1"/>
+            </wp:cNvGraphicFramePr>
+            <a:graphic xmlns:a="http://schemas.openxmlformats.org/drawingml/2006/main">
+              <a:graphicData uri="http://schemas.openxmlformats.org/drawingml/2006/picture">
+                <pic:pic xmlns:pic="http://schemas.openxmlformats.org/drawingml/2006/picture">
+                  <pic:nvPicPr>
+                    <pic:cNvPr id="0" name="Picture 2" descr="C:\Users\Miguel\Documents\Maestria\DISOAE\Tareas\Practica 2\OS_Scheduler_random1.PNG"/>
+                    <pic:cNvPicPr>
+                      <a:picLocks noChangeAspect="1" noChangeArrowheads="1"/>
+                    </pic:cNvPicPr>
+                  </pic:nvPicPr>
+                  <pic:blipFill>
+                    <a:blip r:embed="rId32">
+                      <a:extLst>
+                        <a:ext uri="{28A0092B-C50C-407E-A947-70E740481C1C}">
+                          <a14:useLocalDpi xmlns:a14="http://schemas.microsoft.com/office/drawing/2010/main" val="0"/>
+                        </a:ext>
+                      </a:extLst>
+                    </a:blip>
+                    <a:srcRect/>
+                    <a:stretch>
+                      <a:fillRect/>
+                    </a:stretch>
+                  </pic:blipFill>
+                  <pic:spPr bwMode="auto">
+                    <a:xfrm>
+                      <a:off x="0" y="0"/>
+                      <a:ext cx="5760085" cy="2969798"/>
+                    </a:xfrm>
+                    <a:prstGeom prst="rect">
+                      <a:avLst/>
+                    </a:prstGeom>
+                    <a:noFill/>
+                    <a:ln>
+                      <a:noFill/>
+                    </a:ln>
+                  </pic:spPr>
+                </pic:pic>
+              </a:graphicData>
+            </a:graphic>
+          </wp:inline>
+        </w:drawing>
+      </w:r>
+    </w:p>
+    <w:p>
+      <w:pPr>
+        <w:jc w:val="center"/>
+        <w:rPr>
+          <w:b/>
+          <w:sz w:val="32"/>
+          <w:szCs w:val="32"/>
+        </w:rPr>
+      </w:pPr>
+      <w:r>
+        <w:rPr>
+          <w:b/>
+          <w:sz w:val="32"/>
+          <w:szCs w:val="32"/>
+        </w:rPr>
+        <w:t>Figure 18</w:t>
+      </w:r>
+    </w:p>
+    <w:p>
+      <w:pPr>
+        <w:jc w:val="center"/>
+        <w:rPr>
+          <w:b/>
+          <w:sz w:val="32"/>
+          <w:szCs w:val="32"/>
+        </w:rPr>
+      </w:pPr>
+    </w:p>
+    <w:p>
+      <w:pPr>
+        <w:jc w:val="center"/>
+        <w:rPr>
+          <w:b/>
+          <w:sz w:val="32"/>
+          <w:szCs w:val="32"/>
+        </w:rPr>
+      </w:pPr>
+      <w:r>
+        <w:rPr>
+          <w:b/>
+          <w:noProof/>
+          <w:sz w:val="32"/>
+          <w:szCs w:val="32"/>
+          <w:lang w:val="es-MX" w:eastAsia="es-MX"/>
+        </w:rPr>
+        <w:drawing>
+          <wp:inline distT="0" distB="0" distL="0" distR="0">
+            <wp:extent cx="5760085" cy="2901145"/>
+            <wp:effectExtent l="0" t="0" r="0" b="0"/>
+            <wp:docPr id="21" name="Imagen 21" descr="C:\Users\Miguel\Documents\Maestria\DISOAE\Tareas\Practica 2\OS_Scheduler_random2.PNG"/>
+            <wp:cNvGraphicFramePr>
+              <a:graphicFrameLocks xmlns:a="http://schemas.openxmlformats.org/drawingml/2006/main" noChangeAspect="1"/>
+            </wp:cNvGraphicFramePr>
+            <a:graphic xmlns:a="http://schemas.openxmlformats.org/drawingml/2006/main">
+              <a:graphicData uri="http://schemas.openxmlformats.org/drawingml/2006/picture">
+                <pic:pic xmlns:pic="http://schemas.openxmlformats.org/drawingml/2006/picture">
+                  <pic:nvPicPr>
+                    <pic:cNvPr id="0" name="Picture 3" descr="C:\Users\Miguel\Documents\Maestria\DISOAE\Tareas\Practica 2\OS_Scheduler_random2.PNG"/>
+                    <pic:cNvPicPr>
+                      <a:picLocks noChangeAspect="1" noChangeArrowheads="1"/>
+                    </pic:cNvPicPr>
+                  </pic:nvPicPr>
+                  <pic:blipFill>
+                    <a:blip r:embed="rId33">
+                      <a:extLst>
+                        <a:ext uri="{28A0092B-C50C-407E-A947-70E740481C1C}">
+                          <a14:useLocalDpi xmlns:a14="http://schemas.microsoft.com/office/drawing/2010/main" val="0"/>
+                        </a:ext>
+                      </a:extLst>
+                    </a:blip>
+                    <a:srcRect/>
+                    <a:stretch>
+                      <a:fillRect/>
+                    </a:stretch>
+                  </pic:blipFill>
+                  <pic:spPr bwMode="auto">
+                    <a:xfrm>
+                      <a:off x="0" y="0"/>
+                      <a:ext cx="5760085" cy="2901145"/>
+                    </a:xfrm>
+                    <a:prstGeom prst="rect">
+                      <a:avLst/>
+                    </a:prstGeom>
+                    <a:noFill/>
+                    <a:ln>
+                      <a:noFill/>
+                    </a:ln>
+                  </pic:spPr>
+                </pic:pic>
+              </a:graphicData>
+            </a:graphic>
+          </wp:inline>
+        </w:drawing>
+      </w:r>
+    </w:p>
+    <w:p>
+      <w:pPr>
+        <w:jc w:val="center"/>
+        <w:rPr>
+          <w:b/>
+          <w:sz w:val="32"/>
+          <w:szCs w:val="32"/>
+          <w:u w:val="single"/>
+        </w:rPr>
+      </w:pPr>
+      <w:r>
+        <w:rPr>
+          <w:b/>
+          <w:sz w:val="32"/>
+          <w:szCs w:val="32"/>
+        </w:rPr>
+        <w:t>Figure 19</w:t>
+      </w:r>
     </w:p>
     <w:sectPr>
-      <w:headerReference w:type="default" r:id="rId25"/>
-      <w:footerReference w:type="default" r:id="rId26"/>
+      <w:headerReference w:type="default" r:id="rId34"/>
+      <w:footerReference w:type="default" r:id="rId35"/>
       <w:pgSz w:w="11907" w:h="16840" w:code="9"/>
       <w:pgMar w:top="1418" w:right="1418" w:bottom="1418" w:left="1418" w:header="720" w:footer="720" w:gutter="0"/>
       <w:cols w:space="720"/>
@@ -10975,15 +11624,15 @@
 </file>
 
 <file path=word/endnotes.xml><?xml version="1.0" encoding="utf-8"?>
-<w:endnotes xmlns:ve="http://schemas.openxmlformats.org/markup-compatibility/2006" xmlns:o="urn:schemas-microsoft-com:office:office" xmlns:r="http://schemas.openxmlformats.org/officeDocument/2006/relationships" xmlns:m="http://schemas.openxmlformats.org/officeDocument/2006/math" xmlns:v="urn:schemas-microsoft-com:vml" xmlns:wp="http://schemas.openxmlformats.org/drawingml/2006/wordprocessingDrawing" xmlns:w10="urn:schemas-microsoft-com:office:word" xmlns:w="http://schemas.openxmlformats.org/wordprocessingml/2006/main" xmlns:wne="http://schemas.microsoft.com/office/word/2006/wordml">
-  <w:endnote w:type="separator" w:id="0">
+<w:endnotes xmlns:wpc="http://schemas.microsoft.com/office/word/2010/wordprocessingCanvas" xmlns:mc="http://schemas.openxmlformats.org/markup-compatibility/2006" xmlns:o="urn:schemas-microsoft-com:office:office" xmlns:r="http://schemas.openxmlformats.org/officeDocument/2006/relationships" xmlns:m="http://schemas.openxmlformats.org/officeDocument/2006/math" xmlns:v="urn:schemas-microsoft-com:vml" xmlns:wp14="http://schemas.microsoft.com/office/word/2010/wordprocessingDrawing" xmlns:wp="http://schemas.openxmlformats.org/drawingml/2006/wordprocessingDrawing" xmlns:w10="urn:schemas-microsoft-com:office:word" xmlns:w="http://schemas.openxmlformats.org/wordprocessingml/2006/main" xmlns:w14="http://schemas.microsoft.com/office/word/2010/wordml" xmlns:wpg="http://schemas.microsoft.com/office/word/2010/wordprocessingGroup" xmlns:wpi="http://schemas.microsoft.com/office/word/2010/wordprocessingInk" xmlns:wne="http://schemas.microsoft.com/office/word/2006/wordml" xmlns:wps="http://schemas.microsoft.com/office/word/2010/wordprocessingShape" mc:Ignorable="w14 wp14">
+  <w:endnote w:type="separator" w:id="-1">
     <w:p>
       <w:r>
         <w:separator/>
       </w:r>
     </w:p>
   </w:endnote>
-  <w:endnote w:type="continuationSeparator" w:id="1">
+  <w:endnote w:type="continuationSeparator" w:id="0">
     <w:p>
       <w:r>
         <w:continuationSeparator/>
@@ -10994,7 +11643,7 @@
 </file>
 
 <file path=word/footer1.xml><?xml version="1.0" encoding="utf-8"?>
-<w:ftr xmlns:ve="http://schemas.openxmlformats.org/markup-compatibility/2006" xmlns:o="urn:schemas-microsoft-com:office:office" xmlns:r="http://schemas.openxmlformats.org/officeDocument/2006/relationships" xmlns:m="http://schemas.openxmlformats.org/officeDocument/2006/math" xmlns:v="urn:schemas-microsoft-com:vml" xmlns:wp="http://schemas.openxmlformats.org/drawingml/2006/wordprocessingDrawing" xmlns:w10="urn:schemas-microsoft-com:office:word" xmlns:w="http://schemas.openxmlformats.org/wordprocessingml/2006/main" xmlns:wne="http://schemas.microsoft.com/office/word/2006/wordml">
+<w:ftr xmlns:wpc="http://schemas.microsoft.com/office/word/2010/wordprocessingCanvas" xmlns:mc="http://schemas.openxmlformats.org/markup-compatibility/2006" xmlns:o="urn:schemas-microsoft-com:office:office" xmlns:r="http://schemas.openxmlformats.org/officeDocument/2006/relationships" xmlns:m="http://schemas.openxmlformats.org/officeDocument/2006/math" xmlns:v="urn:schemas-microsoft-com:vml" xmlns:wp14="http://schemas.microsoft.com/office/word/2010/wordprocessingDrawing" xmlns:wp="http://schemas.openxmlformats.org/drawingml/2006/wordprocessingDrawing" xmlns:w10="urn:schemas-microsoft-com:office:word" xmlns:w="http://schemas.openxmlformats.org/wordprocessingml/2006/main" xmlns:w14="http://schemas.microsoft.com/office/word/2010/wordml" xmlns:wpg="http://schemas.microsoft.com/office/word/2010/wordprocessingGroup" xmlns:wpi="http://schemas.microsoft.com/office/word/2010/wordprocessingInk" xmlns:wne="http://schemas.microsoft.com/office/word/2006/wordml" xmlns:wps="http://schemas.microsoft.com/office/word/2010/wordprocessingShape" mc:Ignorable="w14 wp14">
   <w:tbl>
     <w:tblPr>
       <w:tblW w:w="0" w:type="auto"/>
@@ -11003,7 +11652,7 @@
         <w:left w:w="70" w:type="dxa"/>
         <w:right w:w="70" w:type="dxa"/>
       </w:tblCellMar>
-      <w:tblLook w:val="0000"/>
+      <w:tblLook w:val="0000" w:firstRow="0" w:lastRow="0" w:firstColumn="0" w:lastColumn="0" w:noHBand="0" w:noVBand="0"/>
     </w:tblPr>
     <w:tblGrid>
       <w:gridCol w:w="5290"/>
@@ -11059,7 +11708,7 @@
               <w:noProof/>
               <w:sz w:val="12"/>
             </w:rPr>
-            <w:t>12.03.14 00:03</w:t>
+            <w:t>12.03.14 20:03</w:t>
           </w:r>
           <w:r>
             <w:rPr>
@@ -11073,14 +11722,24 @@
             </w:rPr>
             <w:t xml:space="preserve"> </w:t>
           </w:r>
-          <w:fldSimple w:instr="">
-            <w:r>
-              <w:rPr>
-                <w:sz w:val="12"/>
-              </w:rPr>
-              <w:t>09.08.94</w:t>
-            </w:r>
-          </w:fldSimple>
+          <w:r>
+            <w:fldChar w:fldCharType="begin"/>
+          </w:r>
+          <w:r>
+            <w:fldChar w:fldCharType="separate"/>
+          </w:r>
+          <w:r>
+            <w:rPr>
+              <w:sz w:val="12"/>
+            </w:rPr>
+            <w:t>09.08.94</w:t>
+          </w:r>
+          <w:r>
+            <w:rPr>
+              <w:sz w:val="12"/>
+            </w:rPr>
+            <w:fldChar w:fldCharType="end"/>
+          </w:r>
           <w:r>
             <w:rPr>
               <w:sz w:val="12"/>
@@ -11215,7 +11874,7 @@
               <w:b/>
               <w:noProof/>
             </w:rPr>
-            <w:t>4</w:t>
+            <w:t>17</w:t>
           </w:r>
           <w:r>
             <w:rPr>
@@ -11252,7 +11911,7 @@
               <w:b/>
               <w:noProof/>
             </w:rPr>
-            <w:t>16</w:t>
+            <w:t>19</w:t>
           </w:r>
           <w:r>
             <w:rPr>
@@ -11293,15 +11952,15 @@
 </file>
 
 <file path=word/footnotes.xml><?xml version="1.0" encoding="utf-8"?>
-<w:footnotes xmlns:ve="http://schemas.openxmlformats.org/markup-compatibility/2006" xmlns:o="urn:schemas-microsoft-com:office:office" xmlns:r="http://schemas.openxmlformats.org/officeDocument/2006/relationships" xmlns:m="http://schemas.openxmlformats.org/officeDocument/2006/math" xmlns:v="urn:schemas-microsoft-com:vml" xmlns:wp="http://schemas.openxmlformats.org/drawingml/2006/wordprocessingDrawing" xmlns:w10="urn:schemas-microsoft-com:office:word" xmlns:w="http://schemas.openxmlformats.org/wordprocessingml/2006/main" xmlns:wne="http://schemas.microsoft.com/office/word/2006/wordml">
-  <w:footnote w:type="separator" w:id="0">
+<w:footnotes xmlns:wpc="http://schemas.microsoft.com/office/word/2010/wordprocessingCanvas" xmlns:mc="http://schemas.openxmlformats.org/markup-compatibility/2006" xmlns:o="urn:schemas-microsoft-com:office:office" xmlns:r="http://schemas.openxmlformats.org/officeDocument/2006/relationships" xmlns:m="http://schemas.openxmlformats.org/officeDocument/2006/math" xmlns:v="urn:schemas-microsoft-com:vml" xmlns:wp14="http://schemas.microsoft.com/office/word/2010/wordprocessingDrawing" xmlns:wp="http://schemas.openxmlformats.org/drawingml/2006/wordprocessingDrawing" xmlns:w10="urn:schemas-microsoft-com:office:word" xmlns:w="http://schemas.openxmlformats.org/wordprocessingml/2006/main" xmlns:w14="http://schemas.microsoft.com/office/word/2010/wordml" xmlns:wpg="http://schemas.microsoft.com/office/word/2010/wordprocessingGroup" xmlns:wpi="http://schemas.microsoft.com/office/word/2010/wordprocessingInk" xmlns:wne="http://schemas.microsoft.com/office/word/2006/wordml" xmlns:wps="http://schemas.microsoft.com/office/word/2010/wordprocessingShape" mc:Ignorable="w14 wp14">
+  <w:footnote w:type="separator" w:id="-1">
     <w:p>
       <w:r>
         <w:separator/>
       </w:r>
     </w:p>
   </w:footnote>
-  <w:footnote w:type="continuationSeparator" w:id="1">
+  <w:footnote w:type="continuationSeparator" w:id="0">
     <w:p>
       <w:r>
         <w:continuationSeparator/>
@@ -11312,7 +11971,7 @@
 </file>
 
 <file path=word/header1.xml><?xml version="1.0" encoding="utf-8"?>
-<w:hdr xmlns:ve="http://schemas.openxmlformats.org/markup-compatibility/2006" xmlns:o="urn:schemas-microsoft-com:office:office" xmlns:r="http://schemas.openxmlformats.org/officeDocument/2006/relationships" xmlns:m="http://schemas.openxmlformats.org/officeDocument/2006/math" xmlns:v="urn:schemas-microsoft-com:vml" xmlns:wp="http://schemas.openxmlformats.org/drawingml/2006/wordprocessingDrawing" xmlns:w10="urn:schemas-microsoft-com:office:word" xmlns:w="http://schemas.openxmlformats.org/wordprocessingml/2006/main" xmlns:wne="http://schemas.microsoft.com/office/word/2006/wordml">
+<w:hdr xmlns:wpc="http://schemas.microsoft.com/office/word/2010/wordprocessingCanvas" xmlns:mc="http://schemas.openxmlformats.org/markup-compatibility/2006" xmlns:o="urn:schemas-microsoft-com:office:office" xmlns:r="http://schemas.openxmlformats.org/officeDocument/2006/relationships" xmlns:m="http://schemas.openxmlformats.org/officeDocument/2006/math" xmlns:v="urn:schemas-microsoft-com:vml" xmlns:wp14="http://schemas.microsoft.com/office/word/2010/wordprocessingDrawing" xmlns:wp="http://schemas.openxmlformats.org/drawingml/2006/wordprocessingDrawing" xmlns:w10="urn:schemas-microsoft-com:office:word" xmlns:w="http://schemas.openxmlformats.org/wordprocessingml/2006/main" xmlns:w14="http://schemas.microsoft.com/office/word/2010/wordml" xmlns:wpg="http://schemas.microsoft.com/office/word/2010/wordprocessingGroup" xmlns:wpi="http://schemas.microsoft.com/office/word/2010/wordprocessingInk" xmlns:wne="http://schemas.microsoft.com/office/word/2006/wordml" xmlns:wps="http://schemas.microsoft.com/office/word/2010/wordprocessingShape" mc:Ignorable="w14 wp14">
   <w:p>
     <w:pPr>
       <w:pStyle w:val="Encabezado"/>
@@ -11434,7 +12093,7 @@
 </file>
 
 <file path=word/numbering.xml><?xml version="1.0" encoding="utf-8"?>
-<w:numbering xmlns:ve="http://schemas.openxmlformats.org/markup-compatibility/2006" xmlns:o="urn:schemas-microsoft-com:office:office" xmlns:r="http://schemas.openxmlformats.org/officeDocument/2006/relationships" xmlns:m="http://schemas.openxmlformats.org/officeDocument/2006/math" xmlns:v="urn:schemas-microsoft-com:vml" xmlns:wp="http://schemas.openxmlformats.org/drawingml/2006/wordprocessingDrawing" xmlns:w10="urn:schemas-microsoft-com:office:word" xmlns:w="http://schemas.openxmlformats.org/wordprocessingml/2006/main" xmlns:wne="http://schemas.microsoft.com/office/word/2006/wordml">
+<w:numbering xmlns:wpc="http://schemas.microsoft.com/office/word/2010/wordprocessingCanvas" xmlns:mc="http://schemas.openxmlformats.org/markup-compatibility/2006" xmlns:o="urn:schemas-microsoft-com:office:office" xmlns:r="http://schemas.openxmlformats.org/officeDocument/2006/relationships" xmlns:m="http://schemas.openxmlformats.org/officeDocument/2006/math" xmlns:v="urn:schemas-microsoft-com:vml" xmlns:wp14="http://schemas.microsoft.com/office/word/2010/wordprocessingDrawing" xmlns:wp="http://schemas.openxmlformats.org/drawingml/2006/wordprocessingDrawing" xmlns:w10="urn:schemas-microsoft-com:office:word" xmlns:w="http://schemas.openxmlformats.org/wordprocessingml/2006/main" xmlns:w14="http://schemas.microsoft.com/office/word/2010/wordml" xmlns:wpg="http://schemas.microsoft.com/office/word/2010/wordprocessingGroup" xmlns:wpi="http://schemas.microsoft.com/office/word/2010/wordprocessingInk" xmlns:wne="http://schemas.microsoft.com/office/word/2006/wordml" xmlns:wps="http://schemas.microsoft.com/office/word/2010/wordprocessingShape" mc:Ignorable="w14 wp14">
   <w:abstractNum w:abstractNumId="0">
     <w:nsid w:val="FFFFFFFB"/>
     <w:multiLevelType w:val="multilevel"/>
@@ -11749,7 +12408,7 @@
 </file>
 
 <file path=word/styles.xml><?xml version="1.0" encoding="utf-8"?>
-<w:styles xmlns:r="http://schemas.openxmlformats.org/officeDocument/2006/relationships" xmlns:w="http://schemas.openxmlformats.org/wordprocessingml/2006/main">
+<w:styles xmlns:mc="http://schemas.openxmlformats.org/markup-compatibility/2006" xmlns:r="http://schemas.openxmlformats.org/officeDocument/2006/relationships" xmlns:w="http://schemas.openxmlformats.org/wordprocessingml/2006/main" xmlns:w14="http://schemas.microsoft.com/office/word/2010/wordml" mc:Ignorable="w14">
   <w:docDefaults>
     <w:rPrDefault>
       <w:rPr>
@@ -12076,7 +12735,6 @@
     <w:uiPriority w:val="99"/>
     <w:semiHidden/>
     <w:unhideWhenUsed/>
-    <w:qFormat/>
     <w:tblPr>
       <w:tblInd w:w="0" w:type="dxa"/>
       <w:tblCellMar>
@@ -12416,6 +13074,196 @@
 </w:styles>
 </file>
 
+<file path=word/stylesWithEffects.xml><?xml version="1.0" encoding="utf-8"?>
+<w:styles xmlns:wpc="http://schemas.microsoft.com/office/word/2010/wordprocessingCanvas" xmlns:mc="http://schemas.openxmlformats.org/markup-compatibility/2006" xmlns:o="urn:schemas-microsoft-com:office:office" xmlns:r="http://schemas.openxmlformats.org/officeDocument/2006/relationships" xmlns:m="http://schemas.openxmlformats.org/officeDocument/2006/math" xmlns:v="urn:schemas-microsoft-com:vml" xmlns:wp14="http://schemas.microsoft.com/office/word/2010/wordprocessingDrawing" xmlns:wp="http://schemas.openxmlformats.org/drawingml/2006/wordprocessingDrawing" xmlns:w10="urn:schemas-microsoft-com:office:word" xmlns:w="http://schemas.openxmlformats.org/wordprocessingml/2006/main" xmlns:w14="http://schemas.microsoft.com/office/word/2010/wordml" xmlns:wpg="http://schemas.microsoft.com/office/word/2010/wordprocessingGroup" xmlns:wpi="http://schemas.microsoft.com/office/word/2010/wordprocessingInk" xmlns:wne="http://schemas.microsoft.com/office/word/2006/wordml" xmlns:wps="http://schemas.microsoft.com/office/word/2010/wordprocessingShape" mc:Ignorable="w14 wp14">
+  <w:docDefaults>
+    <w:rPrDefault>
+      <w:rPr>
+        <w:rFonts w:asciiTheme="minorHAnsi" w:eastAsiaTheme="minorEastAsia" w:hAnsiTheme="minorHAnsi" w:cstheme="minorBidi"/>
+        <w:sz w:val="22"/>
+        <w:szCs w:val="22"/>
+        <w:lang w:val="es-MX" w:eastAsia="es-MX" w:bidi="ar-SA"/>
+      </w:rPr>
+    </w:rPrDefault>
+    <w:pPrDefault>
+      <w:pPr>
+        <w:spacing w:after="200" w:line="276" w:lineRule="auto"/>
+      </w:pPr>
+    </w:pPrDefault>
+  </w:docDefaults>
+  <w:latentStyles w:defLockedState="0" w:defUIPriority="99" w:defSemiHidden="1" w:defUnhideWhenUsed="1" w:defQFormat="0" w:count="267">
+    <w:lsdException w:name="Normal" w:semiHidden="0" w:uiPriority="0" w:unhideWhenUsed="0" w:qFormat="1"/>
+    <w:lsdException w:name="heading 1" w:semiHidden="0" w:uiPriority="9" w:unhideWhenUsed="0" w:qFormat="1"/>
+    <w:lsdException w:name="heading 2" w:uiPriority="9" w:qFormat="1"/>
+    <w:lsdException w:name="heading 3" w:uiPriority="9" w:qFormat="1"/>
+    <w:lsdException w:name="heading 4" w:uiPriority="9" w:qFormat="1"/>
+    <w:lsdException w:name="heading 5" w:uiPriority="9" w:qFormat="1"/>
+    <w:lsdException w:name="heading 6" w:uiPriority="9" w:qFormat="1"/>
+    <w:lsdException w:name="heading 7" w:uiPriority="9" w:qFormat="1"/>
+    <w:lsdException w:name="heading 8" w:uiPriority="9" w:qFormat="1"/>
+    <w:lsdException w:name="heading 9" w:uiPriority="9" w:qFormat="1"/>
+    <w:lsdException w:name="toc 1" w:uiPriority="39"/>
+    <w:lsdException w:name="toc 2" w:uiPriority="39"/>
+    <w:lsdException w:name="toc 3" w:uiPriority="39"/>
+    <w:lsdException w:name="toc 4" w:uiPriority="39"/>
+    <w:lsdException w:name="toc 5" w:uiPriority="39"/>
+    <w:lsdException w:name="toc 6" w:uiPriority="39"/>
+    <w:lsdException w:name="toc 7" w:uiPriority="39"/>
+    <w:lsdException w:name="toc 8" w:uiPriority="39"/>
+    <w:lsdException w:name="toc 9" w:uiPriority="39"/>
+    <w:lsdException w:name="caption" w:uiPriority="35" w:qFormat="1"/>
+    <w:lsdException w:name="Title" w:semiHidden="0" w:uiPriority="10" w:unhideWhenUsed="0" w:qFormat="1"/>
+    <w:lsdException w:name="Default Paragraph Font" w:uiPriority="1"/>
+    <w:lsdException w:name="Subtitle" w:semiHidden="0" w:uiPriority="11" w:unhideWhenUsed="0" w:qFormat="1"/>
+    <w:lsdException w:name="Strong" w:semiHidden="0" w:uiPriority="22" w:unhideWhenUsed="0" w:qFormat="1"/>
+    <w:lsdException w:name="Emphasis" w:semiHidden="0" w:uiPriority="20" w:unhideWhenUsed="0" w:qFormat="1"/>
+    <w:lsdException w:name="Table Grid" w:semiHidden="0" w:uiPriority="59" w:unhideWhenUsed="0"/>
+    <w:lsdException w:name="Placeholder Text" w:unhideWhenUsed="0"/>
+    <w:lsdException w:name="No Spacing" w:semiHidden="0" w:uiPriority="1" w:unhideWhenUsed="0" w:qFormat="1"/>
+    <w:lsdException w:name="Light Shading" w:semiHidden="0" w:uiPriority="60" w:unhideWhenUsed="0"/>
+    <w:lsdException w:name="Light List" w:semiHidden="0" w:uiPriority="61" w:unhideWhenUsed="0"/>
+    <w:lsdException w:name="Light Grid" w:semiHidden="0" w:uiPriority="62" w:unhideWhenUsed="0"/>
+    <w:lsdException w:name="Medium Shading 1" w:semiHidden="0" w:uiPriority="63" w:unhideWhenUsed="0"/>
+    <w:lsdException w:name="Medium Shading 2" w:semiHidden="0" w:uiPriority="64" w:unhideWhenUsed="0"/>
+    <w:lsdException w:name="Medium List 1" w:semiHidden="0" w:uiPriority="65" w:unhideWhenUsed="0"/>
+    <w:lsdException w:name="Medium List 2" w:semiHidden="0" w:uiPriority="66" w:unhideWhenUsed="0"/>
+    <w:lsdException w:name="Medium Grid 1" w:semiHidden="0" w:uiPriority="67" w:unhideWhenUsed="0"/>
+    <w:lsdException w:name="Medium Grid 2" w:semiHidden="0" w:uiPriority="68" w:unhideWhenUsed="0"/>
+    <w:lsdException w:name="Medium Grid 3" w:semiHidden="0" w:uiPriority="69" w:unhideWhenUsed="0"/>
+    <w:lsdException w:name="Dark List" w:semiHidden="0" w:uiPriority="70" w:unhideWhenUsed="0"/>
+    <w:lsdException w:name="Colorful Shading" w:semiHidden="0" w:uiPriority="71" w:unhideWhenUsed="0"/>
+    <w:lsdException w:name="Colorful List" w:semiHidden="0" w:uiPriority="72" w:unhideWhenUsed="0"/>
+    <w:lsdException w:name="Colorful Grid" w:semiHidden="0" w:uiPriority="73" w:unhideWhenUsed="0"/>
+    <w:lsdException w:name="Light Shading Accent 1" w:semiHidden="0" w:uiPriority="60" w:unhideWhenUsed="0"/>
+    <w:lsdException w:name="Light List Accent 1" w:semiHidden="0" w:uiPriority="61" w:unhideWhenUsed="0"/>
+    <w:lsdException w:name="Light Grid Accent 1" w:semiHidden="0" w:uiPriority="62" w:unhideWhenUsed="0"/>
+    <w:lsdException w:name="Medium Shading 1 Accent 1" w:semiHidden="0" w:uiPriority="63" w:unhideWhenUsed="0"/>
+    <w:lsdException w:name="Medium Shading 2 Accent 1" w:semiHidden="0" w:uiPriority="64" w:unhideWhenUsed="0"/>
+    <w:lsdException w:name="Medium List 1 Accent 1" w:semiHidden="0" w:uiPriority="65" w:unhideWhenUsed="0"/>
+    <w:lsdException w:name="Revision" w:unhideWhenUsed="0"/>
+    <w:lsdException w:name="List Paragraph" w:semiHidden="0" w:uiPriority="34" w:unhideWhenUsed="0" w:qFormat="1"/>
+    <w:lsdException w:name="Quote" w:semiHidden="0" w:uiPriority="29" w:unhideWhenUsed="0" w:qFormat="1"/>
+    <w:lsdException w:name="Intense Quote" w:semiHidden="0" w:uiPriority="30" w:unhideWhenUsed="0" w:qFormat="1"/>
+    <w:lsdException w:name="Medium List 2 Accent 1" w:semiHidden="0" w:uiPriority="66" w:unhideWhenUsed="0"/>
+    <w:lsdException w:name="Medium Grid 1 Accent 1" w:semiHidden="0" w:uiPriority="67" w:unhideWhenUsed="0"/>
+    <w:lsdException w:name="Medium Grid 2 Accent 1" w:semiHidden="0" w:uiPriority="68" w:unhideWhenUsed="0"/>
+    <w:lsdException w:name="Medium Grid 3 Accent 1" w:semiHidden="0" w:uiPriority="69" w:unhideWhenUsed="0"/>
+    <w:lsdException w:name="Dark List Accent 1" w:semiHidden="0" w:uiPriority="70" w:unhideWhenUsed="0"/>
+    <w:lsdException w:name="Colorful Shading Accent 1" w:semiHidden="0" w:uiPriority="71" w:unhideWhenUsed="0"/>
+    <w:lsdException w:name="Colorful List Accent 1" w:semiHidden="0" w:uiPriority="72" w:unhideWhenUsed="0"/>
+    <w:lsdException w:name="Colorful Grid Accent 1" w:semiHidden="0" w:uiPriority="73" w:unhideWhenUsed="0"/>
+    <w:lsdException w:name="Light Shading Accent 2" w:semiHidden="0" w:uiPriority="60" w:unhideWhenUsed="0"/>
+    <w:lsdException w:name="Light List Accent 2" w:semiHidden="0" w:uiPriority="61" w:unhideWhenUsed="0"/>
+    <w:lsdException w:name="Light Grid Accent 2" w:semiHidden="0" w:uiPriority="62" w:unhideWhenUsed="0"/>
+    <w:lsdException w:name="Medium Shading 1 Accent 2" w:semiHidden="0" w:uiPriority="63" w:unhideWhenUsed="0"/>
+    <w:lsdException w:name="Medium Shading 2 Accent 2" w:semiHidden="0" w:uiPriority="64" w:unhideWhenUsed="0"/>
+    <w:lsdException w:name="Medium List 1 Accent 2" w:semiHidden="0" w:uiPriority="65" w:unhideWhenUsed="0"/>
+    <w:lsdException w:name="Medium List 2 Accent 2" w:semiHidden="0" w:uiPriority="66" w:unhideWhenUsed="0"/>
+    <w:lsdException w:name="Medium Grid 1 Accent 2" w:semiHidden="0" w:uiPriority="67" w:unhideWhenUsed="0"/>
+    <w:lsdException w:name="Medium Grid 2 Accent 2" w:semiHidden="0" w:uiPriority="68" w:unhideWhenUsed="0"/>
+    <w:lsdException w:name="Medium Grid 3 Accent 2" w:semiHidden="0" w:uiPriority="69" w:unhideWhenUsed="0"/>
+    <w:lsdException w:name="Dark List Accent 2" w:semiHidden="0" w:uiPriority="70" w:unhideWhenUsed="0"/>
+    <w:lsdException w:name="Colorful Shading Accent 2" w:semiHidden="0" w:uiPriority="71" w:unhideWhenUsed="0"/>
+    <w:lsdException w:name="Colorful List Accent 2" w:semiHidden="0" w:uiPriority="72" w:unhideWhenUsed="0"/>
+    <w:lsdException w:name="Colorful Grid Accent 2" w:semiHidden="0" w:uiPriority="73" w:unhideWhenUsed="0"/>
+    <w:lsdException w:name="Light Shading Accent 3" w:semiHidden="0" w:uiPriority="60" w:unhideWhenUsed="0"/>
+    <w:lsdException w:name="Light List Accent 3" w:semiHidden="0" w:uiPriority="61" w:unhideWhenUsed="0"/>
+    <w:lsdException w:name="Light Grid Accent 3" w:semiHidden="0" w:uiPriority="62" w:unhideWhenUsed="0"/>
+    <w:lsdException w:name="Medium Shading 1 Accent 3" w:semiHidden="0" w:uiPriority="63" w:unhideWhenUsed="0"/>
+    <w:lsdException w:name="Medium Shading 2 Accent 3" w:semiHidden="0" w:uiPriority="64" w:unhideWhenUsed="0"/>
+    <w:lsdException w:name="Medium List 1 Accent 3" w:semiHidden="0" w:uiPriority="65" w:unhideWhenUsed="0"/>
+    <w:lsdException w:name="Medium List 2 Accent 3" w:semiHidden="0" w:uiPriority="66" w:unhideWhenUsed="0"/>
+    <w:lsdException w:name="Medium Grid 1 Accent 3" w:semiHidden="0" w:uiPriority="67" w:unhideWhenUsed="0"/>
+    <w:lsdException w:name="Medium Grid 2 Accent 3" w:semiHidden="0" w:uiPriority="68" w:unhideWhenUsed="0"/>
+    <w:lsdException w:name="Medium Grid 3 Accent 3" w:semiHidden="0" w:uiPriority="69" w:unhideWhenUsed="0"/>
+    <w:lsdException w:name="Dark List Accent 3" w:semiHidden="0" w:uiPriority="70" w:unhideWhenUsed="0"/>
+    <w:lsdException w:name="Colorful Shading Accent 3" w:semiHidden="0" w:uiPriority="71" w:unhideWhenUsed="0"/>
+    <w:lsdException w:name="Colorful List Accent 3" w:semiHidden="0" w:uiPriority="72" w:unhideWhenUsed="0"/>
+    <w:lsdException w:name="Colorful Grid Accent 3" w:semiHidden="0" w:uiPriority="73" w:unhideWhenUsed="0"/>
+    <w:lsdException w:name="Light Shading Accent 4" w:semiHidden="0" w:uiPriority="60" w:unhideWhenUsed="0"/>
+    <w:lsdException w:name="Light List Accent 4" w:semiHidden="0" w:uiPriority="61" w:unhideWhenUsed="0"/>
+    <w:lsdException w:name="Light Grid Accent 4" w:semiHidden="0" w:uiPriority="62" w:unhideWhenUsed="0"/>
+    <w:lsdException w:name="Medium Shading 1 Accent 4" w:semiHidden="0" w:uiPriority="63" w:unhideWhenUsed="0"/>
+    <w:lsdException w:name="Medium Shading 2 Accent 4" w:semiHidden="0" w:uiPriority="64" w:unhideWhenUsed="0"/>
+    <w:lsdException w:name="Medium List 1 Accent 4" w:semiHidden="0" w:uiPriority="65" w:unhideWhenUsed="0"/>
+    <w:lsdException w:name="Medium List 2 Accent 4" w:semiHidden="0" w:uiPriority="66" w:unhideWhenUsed="0"/>
+    <w:lsdException w:name="Medium Grid 1 Accent 4" w:semiHidden="0" w:uiPriority="67" w:unhideWhenUsed="0"/>
+    <w:lsdException w:name="Medium Grid 2 Accent 4" w:semiHidden="0" w:uiPriority="68" w:unhideWhenUsed="0"/>
+    <w:lsdException w:name="Medium Grid 3 Accent 4" w:semiHidden="0" w:uiPriority="69" w:unhideWhenUsed="0"/>
+    <w:lsdException w:name="Dark List Accent 4" w:semiHidden="0" w:uiPriority="70" w:unhideWhenUsed="0"/>
+    <w:lsdException w:name="Colorful Shading Accent 4" w:semiHidden="0" w:uiPriority="71" w:unhideWhenUsed="0"/>
+    <w:lsdException w:name="Colorful List Accent 4" w:semiHidden="0" w:uiPriority="72" w:unhideWhenUsed="0"/>
+    <w:lsdException w:name="Colorful Grid Accent 4" w:semiHidden="0" w:uiPriority="73" w:unhideWhenUsed="0"/>
+    <w:lsdException w:name="Light Shading Accent 5" w:semiHidden="0" w:uiPriority="60" w:unhideWhenUsed="0"/>
+    <w:lsdException w:name="Light List Accent 5" w:semiHidden="0" w:uiPriority="61" w:unhideWhenUsed="0"/>
+    <w:lsdException w:name="Light Grid Accent 5" w:semiHidden="0" w:uiPriority="62" w:unhideWhenUsed="0"/>
+    <w:lsdException w:name="Medium Shading 1 Accent 5" w:semiHidden="0" w:uiPriority="63" w:unhideWhenUsed="0"/>
+    <w:lsdException w:name="Medium Shading 2 Accent 5" w:semiHidden="0" w:uiPriority="64" w:unhideWhenUsed="0"/>
+    <w:lsdException w:name="Medium List 1 Accent 5" w:semiHidden="0" w:uiPriority="65" w:unhideWhenUsed="0"/>
+    <w:lsdException w:name="Medium List 2 Accent 5" w:semiHidden="0" w:uiPriority="66" w:unhideWhenUsed="0"/>
+    <w:lsdException w:name="Medium Grid 1 Accent 5" w:semiHidden="0" w:uiPriority="67" w:unhideWhenUsed="0"/>
+    <w:lsdException w:name="Medium Grid 2 Accent 5" w:semiHidden="0" w:uiPriority="68" w:unhideWhenUsed="0"/>
+    <w:lsdException w:name="Medium Grid 3 Accent 5" w:semiHidden="0" w:uiPriority="69" w:unhideWhenUsed="0"/>
+    <w:lsdException w:name="Dark List Accent 5" w:semiHidden="0" w:uiPriority="70" w:unhideWhenUsed="0"/>
+    <w:lsdException w:name="Colorful Shading Accent 5" w:semiHidden="0" w:uiPriority="71" w:unhideWhenUsed="0"/>
+    <w:lsdException w:name="Colorful List Accent 5" w:semiHidden="0" w:uiPriority="72" w:unhideWhenUsed="0"/>
+    <w:lsdException w:name="Colorful Grid Accent 5" w:semiHidden="0" w:uiPriority="73" w:unhideWhenUsed="0"/>
+    <w:lsdException w:name="Light Shading Accent 6" w:semiHidden="0" w:uiPriority="60" w:unhideWhenUsed="0"/>
+    <w:lsdException w:name="Light List Accent 6" w:semiHidden="0" w:uiPriority="61" w:unhideWhenUsed="0"/>
+    <w:lsdException w:name="Light Grid Accent 6" w:semiHidden="0" w:uiPriority="62" w:unhideWhenUsed="0"/>
+    <w:lsdException w:name="Medium Shading 1 Accent 6" w:semiHidden="0" w:uiPriority="63" w:unhideWhenUsed="0"/>
+    <w:lsdException w:name="Medium Shading 2 Accent 6" w:semiHidden="0" w:uiPriority="64" w:unhideWhenUsed="0"/>
+    <w:lsdException w:name="Medium List 1 Accent 6" w:semiHidden="0" w:uiPriority="65" w:unhideWhenUsed="0"/>
+    <w:lsdException w:name="Medium List 2 Accent 6" w:semiHidden="0" w:uiPriority="66" w:unhideWhenUsed="0"/>
+    <w:lsdException w:name="Medium Grid 1 Accent 6" w:semiHidden="0" w:uiPriority="67" w:unhideWhenUsed="0"/>
+    <w:lsdException w:name="Medium Grid 2 Accent 6" w:semiHidden="0" w:uiPriority="68" w:unhideWhenUsed="0"/>
+    <w:lsdException w:name="Medium Grid 3 Accent 6" w:semiHidden="0" w:uiPriority="69" w:unhideWhenUsed="0"/>
+    <w:lsdException w:name="Dark List Accent 6" w:semiHidden="0" w:uiPriority="70" w:unhideWhenUsed="0"/>
+    <w:lsdException w:name="Colorful Shading Accent 6" w:semiHidden="0" w:uiPriority="71" w:unhideWhenUsed="0"/>
+    <w:lsdException w:name="Colorful List Accent 6" w:semiHidden="0" w:uiPriority="72" w:unhideWhenUsed="0"/>
+    <w:lsdException w:name="Colorful Grid Accent 6" w:semiHidden="0" w:uiPriority="73" w:unhideWhenUsed="0"/>
+    <w:lsdException w:name="Subtle Emphasis" w:semiHidden="0" w:uiPriority="19" w:unhideWhenUsed="0" w:qFormat="1"/>
+    <w:lsdException w:name="Intense Emphasis" w:semiHidden="0" w:uiPriority="21" w:unhideWhenUsed="0" w:qFormat="1"/>
+    <w:lsdException w:name="Subtle Reference" w:semiHidden="0" w:uiPriority="31" w:unhideWhenUsed="0" w:qFormat="1"/>
+    <w:lsdException w:name="Intense Reference" w:semiHidden="0" w:uiPriority="32" w:unhideWhenUsed="0" w:qFormat="1"/>
+    <w:lsdException w:name="Book Title" w:semiHidden="0" w:uiPriority="33" w:unhideWhenUsed="0" w:qFormat="1"/>
+    <w:lsdException w:name="Bibliography" w:uiPriority="37"/>
+    <w:lsdException w:name="TOC Heading" w:uiPriority="39" w:qFormat="1"/>
+  </w:latentStyles>
+  <w:style w:type="paragraph" w:default="1" w:styleId="Normal">
+    <w:name w:val="Normal"/>
+    <w:qFormat/>
+  </w:style>
+  <w:style w:type="character" w:default="1" w:styleId="Fuentedeprrafopredeter">
+    <w:name w:val="Default Paragraph Font"/>
+    <w:uiPriority w:val="1"/>
+    <w:semiHidden/>
+    <w:unhideWhenUsed/>
+  </w:style>
+  <w:style w:type="table" w:default="1" w:styleId="Tablanormal">
+    <w:name w:val="Normal Table"/>
+    <w:uiPriority w:val="99"/>
+    <w:semiHidden/>
+    <w:unhideWhenUsed/>
+    <w:tblPr>
+      <w:tblInd w:w="0" w:type="dxa"/>
+      <w:tblCellMar>
+        <w:top w:w="0" w:type="dxa"/>
+        <w:left w:w="108" w:type="dxa"/>
+        <w:bottom w:w="0" w:type="dxa"/>
+        <w:right w:w="108" w:type="dxa"/>
+      </w:tblCellMar>
+    </w:tblPr>
+  </w:style>
+  <w:style w:type="numbering" w:default="1" w:styleId="Sinlista">
+    <w:name w:val="No List"/>
+    <w:uiPriority w:val="99"/>
+    <w:semiHidden/>
+    <w:unhideWhenUsed/>
+  </w:style>
+</w:styles>
+</file>
+
 <file path=word/theme/theme1.xml><?xml version="1.0" encoding="utf-8"?>
 <a:theme xmlns:a="http://schemas.openxmlformats.org/drawingml/2006/main" name="Office Theme">
   <a:themeElements>
@@ -12704,7 +13552,7 @@
 </file>
 
 <file path=customXml/itemProps1.xml><?xml version="1.0" encoding="utf-8"?>
-<ds:datastoreItem xmlns:ds="http://schemas.openxmlformats.org/officeDocument/2006/customXml" ds:itemID="{EABFC408-E0C8-4F6A-9DA8-D7EA26E2527F}">
+<ds:datastoreItem xmlns:ds="http://schemas.openxmlformats.org/officeDocument/2006/customXml" ds:itemID="{A58F483E-631D-4D1C-AD42-34C49681E889}">
   <ds:schemaRefs>
     <ds:schemaRef ds:uri="http://schemas.openxmlformats.org/officeDocument/2006/bibliography"/>
   </ds:schemaRefs>

</xml_diff>